<commit_message>
orderby id desc semua fitur layanan
</commit_message>
<xml_diff>
--- a/public/template/template.docx
+++ b/public/template/template.docx
@@ -1492,8 +1492,6 @@
         </w:rPr>
         <w:t xml:space="preserve"> ${hasil_tes} </w:t>
       </w:r>
-      <w:bookmarkStart w:id="0" w:name="_GoBack"/>
-      <w:bookmarkEnd w:id="0"/>
       <w:r>
         <w:rPr>
           <w:rFonts w:ascii="Times New Roman" w:eastAsia="Times New Roman" w:hAnsi="Times New Roman" w:cs="Times New Roman"/>
@@ -1741,7 +1739,7 @@
                                 <w:rFonts w:ascii="Times New Roman" w:hAnsi="Times New Roman" w:cs="Times New Roman"/>
                                 <w:u w:val="single"/>
                               </w:rPr>
-                              <w:t>Drs. Agus Irianto, M.Si.</w:t>
+                              <w:t>${nama_kepala_bnn}</w:t>
                             </w:r>
                           </w:p>
                           <w:p>
@@ -1757,7 +1755,7 @@
                               <w:rPr>
                                 <w:rFonts w:ascii="Times New Roman" w:hAnsi="Times New Roman" w:cs="Times New Roman"/>
                               </w:rPr>
-                              <w:t>NRP. 63080160</w:t>
+                              <w:t>NRP. ${nrp_kepala_bnn}</w:t>
                             </w:r>
                           </w:p>
                           <w:p>
@@ -1871,55 +1869,7 @@
                           <w:rFonts w:ascii="Times New Roman" w:hAnsi="Times New Roman" w:cs="Times New Roman"/>
                           <w:u w:val="single"/>
                         </w:rPr>
-                        <w:t xml:space="preserve">Drs. </w:t>
-                      </w:r>
-                      <w:proofErr w:type="spellStart"/>
-                      <w:r>
-                        <w:rPr>
-                          <w:rFonts w:ascii="Times New Roman" w:hAnsi="Times New Roman" w:cs="Times New Roman"/>
-                          <w:u w:val="single"/>
-                        </w:rPr>
-                        <w:t>Agus</w:t>
-                      </w:r>
-                      <w:proofErr w:type="spellEnd"/>
-                      <w:r>
-                        <w:rPr>
-                          <w:rFonts w:ascii="Times New Roman" w:hAnsi="Times New Roman" w:cs="Times New Roman"/>
-                          <w:u w:val="single"/>
-                        </w:rPr>
-                        <w:t xml:space="preserve"> </w:t>
-                      </w:r>
-                      <w:proofErr w:type="spellStart"/>
-                      <w:r>
-                        <w:rPr>
-                          <w:rFonts w:ascii="Times New Roman" w:hAnsi="Times New Roman" w:cs="Times New Roman"/>
-                          <w:u w:val="single"/>
-                        </w:rPr>
-                        <w:t>Irianto</w:t>
-                      </w:r>
-                      <w:proofErr w:type="spellEnd"/>
-                      <w:r>
-                        <w:rPr>
-                          <w:rFonts w:ascii="Times New Roman" w:hAnsi="Times New Roman" w:cs="Times New Roman"/>
-                          <w:u w:val="single"/>
-                        </w:rPr>
-                        <w:t xml:space="preserve">, </w:t>
-                      </w:r>
-                      <w:proofErr w:type="spellStart"/>
-                      <w:r>
-                        <w:rPr>
-                          <w:rFonts w:ascii="Times New Roman" w:hAnsi="Times New Roman" w:cs="Times New Roman"/>
-                          <w:u w:val="single"/>
-                        </w:rPr>
-                        <w:t>M.Si</w:t>
-                      </w:r>
-                      <w:proofErr w:type="spellEnd"/>
-                      <w:r>
-                        <w:rPr>
-                          <w:rFonts w:ascii="Times New Roman" w:hAnsi="Times New Roman" w:cs="Times New Roman"/>
-                          <w:u w:val="single"/>
-                        </w:rPr>
-                        <w:t>.</w:t>
+                        <w:t>${nama_kepala_bnn}</w:t>
                       </w:r>
                     </w:p>
                     <w:p>
@@ -1935,7 +1885,7 @@
                         <w:rPr>
                           <w:rFonts w:ascii="Times New Roman" w:hAnsi="Times New Roman" w:cs="Times New Roman"/>
                         </w:rPr>
-                        <w:t>NRP. 63080160</w:t>
+                        <w:t>NRP. ${nrp_kepala_bnn}</w:t>
                       </w:r>
                     </w:p>
                     <w:p>
@@ -2128,14 +2078,21 @@
                                 <w:rFonts w:ascii="Times New Roman" w:hAnsi="Times New Roman" w:cs="Times New Roman"/>
                                 <w:u w:val="single"/>
                               </w:rPr>
-                              <w:t xml:space="preserve">dr. </w:t>
+                              <w:t>${</w:t>
                             </w:r>
                             <w:r>
                               <w:rPr>
                                 <w:rFonts w:ascii="Times New Roman" w:hAnsi="Times New Roman" w:cs="Times New Roman"/>
                                 <w:u w:val="single"/>
                               </w:rPr>
-                              <w:t>Agustina</w:t>
+                              <w:t>nama_dokter_pemeriksa</w:t>
+                            </w:r>
+                            <w:r>
+                              <w:rPr>
+                                <w:rFonts w:ascii="Times New Roman" w:hAnsi="Times New Roman" w:cs="Times New Roman"/>
+                                <w:u w:val="single"/>
+                              </w:rPr>
+                              <w:t>}</w:t>
                             </w:r>
                           </w:p>
                           <w:p>
@@ -2156,25 +2113,19 @@
                               <w:rPr>
                                 <w:rFonts w:ascii="Times New Roman" w:hAnsi="Times New Roman" w:cs="Times New Roman"/>
                               </w:rPr>
-                              <w:t>446.DU/1509</w:t>
+                              <w:t>${sip_</w:t>
                             </w:r>
                             <w:r>
                               <w:rPr>
                                 <w:rFonts w:ascii="Times New Roman" w:hAnsi="Times New Roman" w:cs="Times New Roman"/>
                               </w:rPr>
-                              <w:t>.</w:t>
+                              <w:t>dokter_pemeriksa</w:t>
                             </w:r>
                             <w:r>
                               <w:rPr>
                                 <w:rFonts w:ascii="Times New Roman" w:hAnsi="Times New Roman" w:cs="Times New Roman"/>
                               </w:rPr>
-                              <w:t>1</w:t>
-                            </w:r>
-                            <w:r>
-                              <w:rPr>
-                                <w:rFonts w:ascii="Times New Roman" w:hAnsi="Times New Roman" w:cs="Times New Roman"/>
-                              </w:rPr>
-                              <w:t>/SIK/35.73.302/2017</w:t>
+                              <w:t>}</w:t>
                             </w:r>
                           </w:p>
                           <w:p>
@@ -2189,7 +2140,25 @@
                               <w:rPr>
                                 <w:rFonts w:ascii="Times New Roman" w:hAnsi="Times New Roman" w:cs="Times New Roman"/>
                               </w:rPr>
-                              <w:t>NIP. 197408012005012007</w:t>
+                              <w:t xml:space="preserve">NIP. </w:t>
+                            </w:r>
+                            <w:r>
+                              <w:rPr>
+                                <w:rFonts w:ascii="Times New Roman" w:hAnsi="Times New Roman" w:cs="Times New Roman"/>
+                              </w:rPr>
+                              <w:t>${</w:t>
+                            </w:r>
+                            <w:r>
+                              <w:rPr>
+                                <w:rFonts w:ascii="Times New Roman" w:hAnsi="Times New Roman" w:cs="Times New Roman"/>
+                              </w:rPr>
+                              <w:t>n</w:t>
+                            </w:r>
+                            <w:r>
+                              <w:rPr>
+                                <w:rFonts w:ascii="Times New Roman" w:hAnsi="Times New Roman" w:cs="Times New Roman"/>
+                              </w:rPr>
+                              <w:t>ip_dokter_pemeriksa}</w:t>
                             </w:r>
                           </w:p>
                           <w:p>
@@ -2327,31 +2296,27 @@
                           <w:u w:val="single"/>
                         </w:rPr>
                       </w:pPr>
-                      <w:proofErr w:type="gramStart"/>
                       <w:r>
                         <w:rPr>
                           <w:rFonts w:ascii="Times New Roman" w:hAnsi="Times New Roman" w:cs="Times New Roman"/>
                           <w:u w:val="single"/>
                         </w:rPr>
-                        <w:t>dr</w:t>
-                      </w:r>
-                      <w:proofErr w:type="gramEnd"/>
+                        <w:t>${</w:t>
+                      </w:r>
                       <w:r>
                         <w:rPr>
                           <w:rFonts w:ascii="Times New Roman" w:hAnsi="Times New Roman" w:cs="Times New Roman"/>
                           <w:u w:val="single"/>
                         </w:rPr>
-                        <w:t xml:space="preserve">. </w:t>
-                      </w:r>
-                      <w:proofErr w:type="spellStart"/>
+                        <w:t>nama_dokter_pemeriksa</w:t>
+                      </w:r>
                       <w:r>
                         <w:rPr>
                           <w:rFonts w:ascii="Times New Roman" w:hAnsi="Times New Roman" w:cs="Times New Roman"/>
                           <w:u w:val="single"/>
                         </w:rPr>
-                        <w:t>Agustina</w:t>
-                      </w:r>
-                      <w:proofErr w:type="spellEnd"/>
+                        <w:t>}</w:t>
+                      </w:r>
                     </w:p>
                     <w:p>
                       <w:pPr>
@@ -2371,25 +2336,19 @@
                         <w:rPr>
                           <w:rFonts w:ascii="Times New Roman" w:hAnsi="Times New Roman" w:cs="Times New Roman"/>
                         </w:rPr>
-                        <w:t>446.DU/1509</w:t>
-                      </w:r>
-                      <w:r>
-                        <w:rPr>
-                          <w:rFonts w:ascii="Times New Roman" w:hAnsi="Times New Roman" w:cs="Times New Roman"/>
-                        </w:rPr>
-                        <w:t>.</w:t>
-                      </w:r>
-                      <w:r>
-                        <w:rPr>
-                          <w:rFonts w:ascii="Times New Roman" w:hAnsi="Times New Roman" w:cs="Times New Roman"/>
-                        </w:rPr>
-                        <w:t>1</w:t>
-                      </w:r>
-                      <w:r>
-                        <w:rPr>
-                          <w:rFonts w:ascii="Times New Roman" w:hAnsi="Times New Roman" w:cs="Times New Roman"/>
-                        </w:rPr>
-                        <w:t>/SIK/35.73.302/2017</w:t>
+                        <w:t>${sip_</w:t>
+                      </w:r>
+                      <w:r>
+                        <w:rPr>
+                          <w:rFonts w:ascii="Times New Roman" w:hAnsi="Times New Roman" w:cs="Times New Roman"/>
+                        </w:rPr>
+                        <w:t>dokter_pemeriksa</w:t>
+                      </w:r>
+                      <w:r>
+                        <w:rPr>
+                          <w:rFonts w:ascii="Times New Roman" w:hAnsi="Times New Roman" w:cs="Times New Roman"/>
+                        </w:rPr>
+                        <w:t>}</w:t>
                       </w:r>
                     </w:p>
                     <w:p>
@@ -2404,7 +2363,25 @@
                         <w:rPr>
                           <w:rFonts w:ascii="Times New Roman" w:hAnsi="Times New Roman" w:cs="Times New Roman"/>
                         </w:rPr>
-                        <w:t>NIP. 197408012005012007</w:t>
+                        <w:t xml:space="preserve">NIP. </w:t>
+                      </w:r>
+                      <w:r>
+                        <w:rPr>
+                          <w:rFonts w:ascii="Times New Roman" w:hAnsi="Times New Roman" w:cs="Times New Roman"/>
+                        </w:rPr>
+                        <w:t>${</w:t>
+                      </w:r>
+                      <w:r>
+                        <w:rPr>
+                          <w:rFonts w:ascii="Times New Roman" w:hAnsi="Times New Roman" w:cs="Times New Roman"/>
+                        </w:rPr>
+                        <w:t>n</w:t>
+                      </w:r>
+                      <w:r>
+                        <w:rPr>
+                          <w:rFonts w:ascii="Times New Roman" w:hAnsi="Times New Roman" w:cs="Times New Roman"/>
+                        </w:rPr>
+                        <w:t>ip_dokter_pemeriksa}</w:t>
                       </w:r>
                     </w:p>
                     <w:p>
@@ -3062,18 +3039,37 @@
                             <w:r>
                               <w:rPr>
                                 <w:rFonts w:ascii="Times New Roman" w:hAnsi="Times New Roman" w:cs="Times New Roman"/>
-                                <w:color w:val="000000"/>
                                 <w:u w:val="single"/>
                               </w:rPr>
-                              <w:t>Alvan Aji Satriyo</w:t>
+                              <w:t>${</w:t>
                             </w:r>
                             <w:r>
                               <w:rPr>
                                 <w:rFonts w:ascii="Times New Roman" w:hAnsi="Times New Roman" w:cs="Times New Roman"/>
-                                <w:color w:val="000000"/>
                                 <w:u w:val="single"/>
                               </w:rPr>
-                              <w:t>, AMd. Kep.</w:t>
+                              <w:t>nama</w:t>
+                            </w:r>
+                            <w:r>
+                              <w:rPr>
+                                <w:rFonts w:ascii="Times New Roman" w:hAnsi="Times New Roman" w:cs="Times New Roman"/>
+                                <w:u w:val="single"/>
+                              </w:rPr>
+                              <w:t>_</w:t>
+                            </w:r>
+                            <w:r>
+                              <w:rPr>
+                                <w:rFonts w:ascii="Times New Roman" w:hAnsi="Times New Roman" w:cs="Times New Roman"/>
+                                <w:u w:val="single"/>
+                              </w:rPr>
+                              <w:t>petugas</w:t>
+                            </w:r>
+                            <w:r>
+                              <w:rPr>
+                                <w:rFonts w:ascii="Times New Roman" w:hAnsi="Times New Roman" w:cs="Times New Roman"/>
+                                <w:u w:val="single"/>
+                              </w:rPr>
+                              <w:t>_pemeriksa}</w:t>
                             </w:r>
                           </w:p>
                           <w:p>
@@ -3090,21 +3086,27 @@
                                 <w:rFonts w:ascii="Times New Roman" w:hAnsi="Times New Roman" w:cs="Times New Roman"/>
                                 <w:color w:val="000000"/>
                               </w:rPr>
-                              <w:t>SIP: 446.P/329</w:t>
+                              <w:t xml:space="preserve">SIP: </w:t>
                             </w:r>
                             <w:r>
                               <w:rPr>
                                 <w:rFonts w:ascii="Times New Roman" w:hAnsi="Times New Roman" w:cs="Times New Roman"/>
-                                <w:color w:val="000000"/>
-                              </w:rPr>
-                              <w:t>7</w:t>
+                              </w:rPr>
+                              <w:t>${</w:t>
                             </w:r>
                             <w:r>
                               <w:rPr>
                                 <w:rFonts w:ascii="Times New Roman" w:hAnsi="Times New Roman" w:cs="Times New Roman"/>
-                                <w:color w:val="000000"/>
-                              </w:rPr>
-                              <w:t>/SIK/35.73.302/2017</w:t>
+                              </w:rPr>
+                              <w:t>sip</w:t>
+                            </w:r>
+                            <w:bookmarkStart w:id="0" w:name="_GoBack"/>
+                            <w:bookmarkEnd w:id="0"/>
+                            <w:r>
+                              <w:rPr>
+                                <w:rFonts w:ascii="Times New Roman" w:hAnsi="Times New Roman" w:cs="Times New Roman"/>
+                              </w:rPr>
+                              <w:t>_petugas_pemeriksa}</w:t>
                             </w:r>
                           </w:p>
                           <w:p>
@@ -3193,25 +3195,13 @@
                           <w:color w:val="FFFFFF"/>
                         </w:rPr>
                       </w:pPr>
-                      <w:proofErr w:type="spellStart"/>
-                      <w:proofErr w:type="gramStart"/>
                       <w:r>
                         <w:rPr>
                           <w:rFonts w:ascii="Times New Roman" w:hAnsi="Times New Roman" w:cs="Times New Roman"/>
                           <w:i/>
                           <w:color w:val="FFFFFF"/>
                         </w:rPr>
-                        <w:t>ksa</w:t>
-                      </w:r>
-                      <w:proofErr w:type="spellEnd"/>
-                      <w:proofErr w:type="gramEnd"/>
-                      <w:r>
-                        <w:rPr>
-                          <w:rFonts w:ascii="Times New Roman" w:hAnsi="Times New Roman" w:cs="Times New Roman"/>
-                          <w:i/>
-                          <w:color w:val="FFFFFF"/>
-                        </w:rPr>
-                        <w:t xml:space="preserve"> </w:t>
+                        <w:t xml:space="preserve">ksa </w:t>
                       </w:r>
                       <w:r>
                         <w:rPr>
@@ -3278,95 +3268,40 @@
                           <w:u w:val="single"/>
                         </w:rPr>
                       </w:pPr>
-                      <w:proofErr w:type="spellStart"/>
-                      <w:r>
-                        <w:rPr>
-                          <w:rFonts w:ascii="Times New Roman" w:hAnsi="Times New Roman" w:cs="Times New Roman"/>
-                          <w:color w:val="000000"/>
+                      <w:r>
+                        <w:rPr>
+                          <w:rFonts w:ascii="Times New Roman" w:hAnsi="Times New Roman" w:cs="Times New Roman"/>
                           <w:u w:val="single"/>
                         </w:rPr>
-                        <w:t>Alvan</w:t>
-                      </w:r>
-                      <w:proofErr w:type="spellEnd"/>
-                      <w:r>
-                        <w:rPr>
-                          <w:rFonts w:ascii="Times New Roman" w:hAnsi="Times New Roman" w:cs="Times New Roman"/>
-                          <w:color w:val="000000"/>
+                        <w:t>${</w:t>
+                      </w:r>
+                      <w:r>
+                        <w:rPr>
+                          <w:rFonts w:ascii="Times New Roman" w:hAnsi="Times New Roman" w:cs="Times New Roman"/>
                           <w:u w:val="single"/>
                         </w:rPr>
-                        <w:t xml:space="preserve"> </w:t>
-                      </w:r>
-                      <w:proofErr w:type="spellStart"/>
-                      <w:r>
-                        <w:rPr>
-                          <w:rFonts w:ascii="Times New Roman" w:hAnsi="Times New Roman" w:cs="Times New Roman"/>
-                          <w:color w:val="000000"/>
+                        <w:t>nama</w:t>
+                      </w:r>
+                      <w:r>
+                        <w:rPr>
+                          <w:rFonts w:ascii="Times New Roman" w:hAnsi="Times New Roman" w:cs="Times New Roman"/>
                           <w:u w:val="single"/>
                         </w:rPr>
-                        <w:t>Aji</w:t>
-                      </w:r>
-                      <w:proofErr w:type="spellEnd"/>
-                      <w:r>
-                        <w:rPr>
-                          <w:rFonts w:ascii="Times New Roman" w:hAnsi="Times New Roman" w:cs="Times New Roman"/>
-                          <w:color w:val="000000"/>
+                        <w:t>_</w:t>
+                      </w:r>
+                      <w:r>
+                        <w:rPr>
+                          <w:rFonts w:ascii="Times New Roman" w:hAnsi="Times New Roman" w:cs="Times New Roman"/>
                           <w:u w:val="single"/>
                         </w:rPr>
-                        <w:t xml:space="preserve"> </w:t>
-                      </w:r>
-                      <w:proofErr w:type="spellStart"/>
-                      <w:r>
-                        <w:rPr>
-                          <w:rFonts w:ascii="Times New Roman" w:hAnsi="Times New Roman" w:cs="Times New Roman"/>
-                          <w:color w:val="000000"/>
+                        <w:t>petugas</w:t>
+                      </w:r>
+                      <w:r>
+                        <w:rPr>
+                          <w:rFonts w:ascii="Times New Roman" w:hAnsi="Times New Roman" w:cs="Times New Roman"/>
                           <w:u w:val="single"/>
                         </w:rPr>
-                        <w:t>Satriyo</w:t>
-                      </w:r>
-                      <w:proofErr w:type="spellEnd"/>
-                      <w:r>
-                        <w:rPr>
-                          <w:rFonts w:ascii="Times New Roman" w:hAnsi="Times New Roman" w:cs="Times New Roman"/>
-                          <w:color w:val="000000"/>
-                          <w:u w:val="single"/>
-                        </w:rPr>
-                        <w:t xml:space="preserve">, </w:t>
-                      </w:r>
-                      <w:proofErr w:type="spellStart"/>
-                      <w:r>
-                        <w:rPr>
-                          <w:rFonts w:ascii="Times New Roman" w:hAnsi="Times New Roman" w:cs="Times New Roman"/>
-                          <w:color w:val="000000"/>
-                          <w:u w:val="single"/>
-                        </w:rPr>
-                        <w:t>AMd</w:t>
-                      </w:r>
-                      <w:proofErr w:type="spellEnd"/>
-                      <w:r>
-                        <w:rPr>
-                          <w:rFonts w:ascii="Times New Roman" w:hAnsi="Times New Roman" w:cs="Times New Roman"/>
-                          <w:color w:val="000000"/>
-                          <w:u w:val="single"/>
-                        </w:rPr>
-                        <w:t xml:space="preserve">. </w:t>
-                      </w:r>
-                      <w:proofErr w:type="spellStart"/>
-                      <w:r>
-                        <w:rPr>
-                          <w:rFonts w:ascii="Times New Roman" w:hAnsi="Times New Roman" w:cs="Times New Roman"/>
-                          <w:color w:val="000000"/>
-                          <w:u w:val="single"/>
-                        </w:rPr>
-                        <w:t>Kep</w:t>
-                      </w:r>
-                      <w:proofErr w:type="spellEnd"/>
-                      <w:r>
-                        <w:rPr>
-                          <w:rFonts w:ascii="Times New Roman" w:hAnsi="Times New Roman" w:cs="Times New Roman"/>
-                          <w:color w:val="000000"/>
-                          <w:u w:val="single"/>
-                        </w:rPr>
-                        <w:t>.</w:t>
+                        <w:t>_pemeriksa}</w:t>
                       </w:r>
                     </w:p>
                     <w:p>
@@ -3383,21 +3318,27 @@
                           <w:rFonts w:ascii="Times New Roman" w:hAnsi="Times New Roman" w:cs="Times New Roman"/>
                           <w:color w:val="000000"/>
                         </w:rPr>
-                        <w:t>SIP: 446.P/329</w:t>
-                      </w:r>
-                      <w:r>
-                        <w:rPr>
-                          <w:rFonts w:ascii="Times New Roman" w:hAnsi="Times New Roman" w:cs="Times New Roman"/>
-                          <w:color w:val="000000"/>
-                        </w:rPr>
-                        <w:t>7</w:t>
-                      </w:r>
-                      <w:r>
-                        <w:rPr>
-                          <w:rFonts w:ascii="Times New Roman" w:hAnsi="Times New Roman" w:cs="Times New Roman"/>
-                          <w:color w:val="000000"/>
-                        </w:rPr>
-                        <w:t>/SIK/35.73.302/2017</w:t>
+                        <w:t xml:space="preserve">SIP: </w:t>
+                      </w:r>
+                      <w:r>
+                        <w:rPr>
+                          <w:rFonts w:ascii="Times New Roman" w:hAnsi="Times New Roman" w:cs="Times New Roman"/>
+                        </w:rPr>
+                        <w:t>${</w:t>
+                      </w:r>
+                      <w:r>
+                        <w:rPr>
+                          <w:rFonts w:ascii="Times New Roman" w:hAnsi="Times New Roman" w:cs="Times New Roman"/>
+                        </w:rPr>
+                        <w:t>sip</w:t>
+                      </w:r>
+                      <w:bookmarkStart w:id="1" w:name="_GoBack"/>
+                      <w:bookmarkEnd w:id="1"/>
+                      <w:r>
+                        <w:rPr>
+                          <w:rFonts w:ascii="Times New Roman" w:hAnsi="Times New Roman" w:cs="Times New Roman"/>
+                        </w:rPr>
+                        <w:t>_petugas_pemeriksa}</w:t>
                       </w:r>
                     </w:p>
                     <w:p>
@@ -4705,7 +4646,7 @@
 </file>
 
 <file path=customXml/itemProps1.xml><?xml version="1.0" encoding="utf-8"?>
-<ds:datastoreItem xmlns:ds="http://schemas.openxmlformats.org/officeDocument/2006/customXml" ds:itemID="{13934FD9-30A8-4A06-9D87-116682A166B4}">
+<ds:datastoreItem xmlns:ds="http://schemas.openxmlformats.org/officeDocument/2006/customXml" ds:itemID="{4321E8A3-C3EC-447F-AD63-E859E40439A0}">
   <ds:schemaRefs>
     <ds:schemaRef ds:uri="http://schemas.openxmlformats.org/officeDocument/2006/bibliography"/>
   </ds:schemaRefs>

</xml_diff>